<commit_message>
change brain storm result
</commit_message>
<xml_diff>
--- a/Brain_Storm_Result/Brain Storm Result Group5 (ver3).docx
+++ b/Brain_Storm_Result/Brain Storm Result Group5 (ver3).docx
@@ -213,32 +213,72 @@
           <w:sz w:val="24"/>
           <w:szCs w:val="24"/>
         </w:rPr>
-        <w:t>he number of fix tags, the author, commit date</w:t>
-      </w:r>
-      <w:r>
-        <w:rPr>
-          <w:rFonts w:ascii="Times New Roman" w:hAnsi="Times New Roman" w:cs="Times New Roman"/>
-          <w:sz w:val="24"/>
-          <w:szCs w:val="24"/>
-        </w:rPr>
-        <w:t>, fix data and numbers of commit lines.</w:t>
-      </w:r>
-    </w:p>
-    <w:p>
-      <w:pPr>
-        <w:spacing w:line="360" w:lineRule="auto"/>
-        <w:rPr>
-          <w:rFonts w:ascii="Times New Roman" w:hAnsi="Times New Roman" w:cs="Times New Roman"/>
-          <w:sz w:val="24"/>
-          <w:szCs w:val="24"/>
-        </w:rPr>
-      </w:pPr>
+        <w:t xml:space="preserve">he number of </w:t>
+      </w:r>
+      <w:r>
+        <w:rPr>
+          <w:rFonts w:ascii="Times New Roman" w:hAnsi="Times New Roman" w:cs="Times New Roman"/>
+          <w:sz w:val="24"/>
+          <w:szCs w:val="24"/>
+        </w:rPr>
+        <w:t>commits</w:t>
+      </w:r>
+      <w:r>
+        <w:rPr>
+          <w:rFonts w:ascii="Times New Roman" w:hAnsi="Times New Roman" w:cs="Times New Roman"/>
+          <w:sz w:val="24"/>
+          <w:szCs w:val="24"/>
+        </w:rPr>
+        <w:t>, the author, commit date</w:t>
+      </w:r>
+      <w:r>
+        <w:rPr>
+          <w:rFonts w:ascii="Times New Roman" w:hAnsi="Times New Roman" w:cs="Times New Roman"/>
+          <w:sz w:val="24"/>
+          <w:szCs w:val="24"/>
+        </w:rPr>
+        <w:t xml:space="preserve">, fix </w:t>
+      </w:r>
       <w:r>
         <w:rPr>
           <w:rFonts w:ascii="Times New Roman" w:hAnsi="Times New Roman" w:cs="Times New Roman" w:hint="eastAsia"/>
           <w:sz w:val="24"/>
           <w:szCs w:val="24"/>
         </w:rPr>
+        <w:t>tags</w:t>
+      </w:r>
+      <w:r>
+        <w:rPr>
+          <w:rFonts w:ascii="Times New Roman" w:hAnsi="Times New Roman" w:cs="Times New Roman"/>
+          <w:sz w:val="24"/>
+          <w:szCs w:val="24"/>
+        </w:rPr>
+        <w:t xml:space="preserve"> percent</w:t>
+      </w:r>
+      <w:r>
+        <w:rPr>
+          <w:rFonts w:ascii="Times New Roman" w:hAnsi="Times New Roman" w:cs="Times New Roman"/>
+          <w:sz w:val="24"/>
+          <w:szCs w:val="24"/>
+        </w:rPr>
+        <w:t xml:space="preserve"> and numbers of commit lines.</w:t>
+      </w:r>
+    </w:p>
+    <w:p>
+      <w:pPr>
+        <w:spacing w:line="360" w:lineRule="auto"/>
+        <w:rPr>
+          <w:rFonts w:ascii="Times New Roman" w:hAnsi="Times New Roman" w:cs="Times New Roman"/>
+          <w:sz w:val="24"/>
+          <w:szCs w:val="24"/>
+        </w:rPr>
+      </w:pPr>
+      <w:r>
+        <w:rPr>
+          <w:rFonts w:ascii="Times New Roman" w:hAnsi="Times New Roman" w:cs="Times New Roman" w:hint="eastAsia"/>
+          <w:sz w:val="24"/>
+          <w:szCs w:val="24"/>
+        </w:rPr>
         <w:t>W</w:t>
       </w:r>
       <w:r>
@@ -273,71 +313,138 @@
         <w:spacing w:line="360" w:lineRule="auto"/>
         <w:rPr>
           <w:rFonts w:ascii="Times New Roman" w:hAnsi="Times New Roman" w:cs="Times New Roman"/>
+          <w:sz w:val="24"/>
+          <w:szCs w:val="24"/>
+        </w:rPr>
+      </w:pPr>
+      <w:r>
+        <w:rPr>
+          <w:rFonts w:ascii="Times New Roman" w:hAnsi="Times New Roman" w:cs="Times New Roman"/>
           <w:b/>
           <w:sz w:val="24"/>
           <w:szCs w:val="24"/>
         </w:rPr>
-      </w:pPr>
-      <w:r>
-        <w:rPr>
-          <w:rFonts w:ascii="Times New Roman" w:hAnsi="Times New Roman" w:cs="Times New Roman"/>
-          <w:b/>
-          <w:sz w:val="24"/>
-          <w:szCs w:val="24"/>
-        </w:rPr>
-        <w:t>The Indication:</w:t>
-      </w:r>
-    </w:p>
-    <w:p>
-      <w:pPr>
-        <w:pStyle w:val="a3"/>
-        <w:numPr>
-          <w:ilvl w:val="0"/>
-          <w:numId w:val="1"/>
-        </w:numPr>
-        <w:spacing w:line="360" w:lineRule="auto"/>
-        <w:ind w:firstLineChars="0"/>
-        <w:rPr>
-          <w:rFonts w:ascii="Times New Roman" w:hAnsi="Times New Roman" w:cs="Times New Roman"/>
-          <w:sz w:val="24"/>
-          <w:szCs w:val="24"/>
-        </w:rPr>
-      </w:pPr>
-      <w:r>
-        <w:rPr>
-          <w:rFonts w:ascii="Times New Roman" w:hAnsi="Times New Roman" w:cs="Times New Roman"/>
-          <w:sz w:val="24"/>
-          <w:szCs w:val="24"/>
-        </w:rPr>
-        <w:t>Fix tags density of each version</w:t>
-      </w:r>
-      <w:r>
-        <w:rPr>
-          <w:rFonts w:ascii="Times New Roman" w:hAnsi="Times New Roman" w:cs="Times New Roman"/>
-          <w:sz w:val="24"/>
-          <w:szCs w:val="24"/>
-        </w:rPr>
-        <w:t xml:space="preserve"> (belong to stability analysis)</w:t>
-      </w:r>
-    </w:p>
-    <w:p>
-      <w:pPr>
-        <w:pStyle w:val="a3"/>
-        <w:spacing w:line="360" w:lineRule="auto"/>
-        <w:ind w:left="360" w:firstLineChars="0" w:firstLine="0"/>
-        <w:rPr>
-          <w:rFonts w:ascii="Times New Roman" w:hAnsi="Times New Roman" w:cs="Times New Roman"/>
-          <w:sz w:val="24"/>
-          <w:szCs w:val="24"/>
-        </w:rPr>
-      </w:pPr>
-      <w:r>
-        <w:rPr>
-          <w:rFonts w:ascii="Times New Roman" w:hAnsi="Times New Roman" w:cs="Times New Roman"/>
-          <w:sz w:val="24"/>
-          <w:szCs w:val="24"/>
-        </w:rPr>
-        <w:t>We will try to get the fix tags density of each version and compare it with that of last version to get a change percent</w:t>
+        <w:t>The Hypothesis</w:t>
+      </w:r>
+    </w:p>
+    <w:p>
+      <w:pPr>
+        <w:spacing w:line="360" w:lineRule="auto"/>
+        <w:rPr>
+          <w:rFonts w:ascii="Times New Roman" w:hAnsi="Times New Roman" w:cs="Times New Roman"/>
+          <w:sz w:val="24"/>
+          <w:szCs w:val="24"/>
+        </w:rPr>
+      </w:pPr>
+      <w:r>
+        <w:rPr>
+          <w:rFonts w:ascii="Times New Roman" w:hAnsi="Times New Roman" w:cs="Times New Roman" w:hint="eastAsia"/>
+          <w:sz w:val="24"/>
+          <w:szCs w:val="24"/>
+        </w:rPr>
+        <w:t>W</w:t>
+      </w:r>
+      <w:r>
+        <w:rPr>
+          <w:rFonts w:ascii="Times New Roman" w:hAnsi="Times New Roman" w:cs="Times New Roman"/>
+          <w:sz w:val="24"/>
+          <w:szCs w:val="24"/>
+        </w:rPr>
+        <w:t>e want to choose the fix tag percent as a method to express the quality of code directly. After discussion we think that the average commit time and the number of commits may be two main factors of the code’s quality. So, our hypothesis is the number of commit and the average commit time influencing the code’s quality the most obviously.</w:t>
+      </w:r>
+    </w:p>
+    <w:p>
+      <w:pPr>
+        <w:spacing w:line="360" w:lineRule="auto"/>
+        <w:rPr>
+          <w:rFonts w:ascii="Times New Roman" w:hAnsi="Times New Roman" w:cs="Times New Roman"/>
+          <w:sz w:val="24"/>
+          <w:szCs w:val="24"/>
+        </w:rPr>
+      </w:pPr>
+      <w:r>
+        <w:rPr>
+          <w:rFonts w:ascii="Times New Roman" w:hAnsi="Times New Roman" w:cs="Times New Roman" w:hint="eastAsia"/>
+          <w:sz w:val="24"/>
+          <w:szCs w:val="24"/>
+        </w:rPr>
+        <w:t>A</w:t>
+      </w:r>
+      <w:r>
+        <w:rPr>
+          <w:rFonts w:ascii="Times New Roman" w:hAnsi="Times New Roman" w:cs="Times New Roman"/>
+          <w:sz w:val="24"/>
+          <w:szCs w:val="24"/>
+        </w:rPr>
+        <w:t xml:space="preserve">bsolutely, we will detect the data which </w:t>
+      </w:r>
+      <w:r>
+        <w:rPr>
+          <w:rFonts w:ascii="Times New Roman" w:hAnsi="Times New Roman" w:cs="Times New Roman"/>
+          <w:sz w:val="24"/>
+          <w:szCs w:val="24"/>
+        </w:rPr>
+        <w:t>may be regarded as outlier and then normalize it.</w:t>
+      </w:r>
+    </w:p>
+    <w:p>
+      <w:pPr>
+        <w:spacing w:line="360" w:lineRule="auto"/>
+        <w:rPr>
+          <w:rFonts w:ascii="Times New Roman" w:hAnsi="Times New Roman" w:cs="Times New Roman"/>
+          <w:sz w:val="24"/>
+          <w:szCs w:val="24"/>
+        </w:rPr>
+      </w:pPr>
+    </w:p>
+    <w:p>
+      <w:pPr>
+        <w:spacing w:line="360" w:lineRule="auto"/>
+        <w:rPr>
+          <w:rFonts w:ascii="Times New Roman" w:hAnsi="Times New Roman" w:cs="Times New Roman"/>
+          <w:sz w:val="24"/>
+          <w:szCs w:val="24"/>
+        </w:rPr>
+      </w:pPr>
+      <w:r>
+        <w:rPr>
+          <w:rFonts w:ascii="Times New Roman" w:hAnsi="Times New Roman" w:cs="Times New Roman"/>
+          <w:sz w:val="24"/>
+          <w:szCs w:val="24"/>
+        </w:rPr>
+        <w:t xml:space="preserve">Additionally, we </w:t>
+      </w:r>
+      <w:r>
+        <w:rPr>
+          <w:rFonts w:ascii="Times New Roman" w:hAnsi="Times New Roman" w:cs="Times New Roman"/>
+          <w:sz w:val="24"/>
+          <w:szCs w:val="24"/>
+        </w:rPr>
+        <w:t xml:space="preserve">attempt to use </w:t>
+      </w:r>
+      <w:r>
+        <w:rPr>
+          <w:rFonts w:ascii="Times New Roman" w:hAnsi="Times New Roman" w:cs="Times New Roman"/>
+          <w:sz w:val="24"/>
+          <w:szCs w:val="24"/>
+        </w:rPr>
+        <w:t xml:space="preserve">multiple </w:t>
+      </w:r>
+      <w:r>
+        <w:rPr>
+          <w:rFonts w:ascii="Times New Roman" w:hAnsi="Times New Roman" w:cs="Times New Roman"/>
+          <w:sz w:val="24"/>
+          <w:szCs w:val="24"/>
+        </w:rPr>
+        <w:t xml:space="preserve">linear </w:t>
+      </w:r>
+      <w:r>
+        <w:rPr>
+          <w:rFonts w:ascii="Times New Roman" w:hAnsi="Times New Roman" w:cs="Times New Roman"/>
+          <w:sz w:val="24"/>
+          <w:szCs w:val="24"/>
+        </w:rPr>
+        <w:t>regression</w:t>
       </w:r>
       <w:r>
         <w:rPr>
@@ -353,521 +460,88 @@
           <w:sz w:val="24"/>
           <w:szCs w:val="24"/>
         </w:rPr>
-        <w:t>(tags density for this version/tags density for last version) and judge that with the version updating, the stability becomes better or not.</w:t>
-      </w:r>
+        <w:t>and take other advanced technologies into consider such as decision tree, CNN and N</w:t>
+      </w:r>
+      <w:r>
+        <w:rPr>
+          <w:rFonts w:ascii="Times New Roman" w:hAnsi="Times New Roman" w:cs="Times New Roman"/>
+          <w:sz w:val="24"/>
+          <w:szCs w:val="24"/>
+        </w:rPr>
+        <w:t>ai</w:t>
+      </w:r>
+      <w:r>
+        <w:rPr>
+          <w:rFonts w:ascii="Times New Roman" w:hAnsi="Times New Roman" w:cs="Times New Roman"/>
+          <w:sz w:val="24"/>
+          <w:szCs w:val="24"/>
+        </w:rPr>
+        <w:t>ve Bayes</w:t>
+      </w:r>
+      <w:r>
+        <w:rPr>
+          <w:rFonts w:ascii="Times New Roman" w:hAnsi="Times New Roman" w:cs="Times New Roman"/>
+          <w:sz w:val="24"/>
+          <w:szCs w:val="24"/>
+        </w:rPr>
+        <w:t xml:space="preserve">. We choose to use </w:t>
+      </w:r>
+      <w:proofErr w:type="gramStart"/>
+      <w:r>
+        <w:rPr>
+          <w:rFonts w:ascii="Times New Roman" w:hAnsi="Times New Roman" w:cs="Times New Roman"/>
+          <w:sz w:val="24"/>
+          <w:szCs w:val="24"/>
+        </w:rPr>
+        <w:t>one</w:t>
+      </w:r>
+      <w:r>
+        <w:rPr>
+          <w:rFonts w:ascii="Times New Roman" w:hAnsi="Times New Roman" w:cs="Times New Roman"/>
+          <w:sz w:val="24"/>
+          <w:szCs w:val="24"/>
+        </w:rPr>
+        <w:t>(</w:t>
+      </w:r>
+      <w:proofErr w:type="gramEnd"/>
+      <w:r>
+        <w:rPr>
+          <w:rFonts w:ascii="Times New Roman" w:hAnsi="Times New Roman" w:cs="Times New Roman"/>
+          <w:sz w:val="24"/>
+          <w:szCs w:val="24"/>
+        </w:rPr>
+        <w:t>maybe two)</w:t>
+      </w:r>
+      <w:r>
+        <w:rPr>
+          <w:rFonts w:ascii="Times New Roman" w:hAnsi="Times New Roman" w:cs="Times New Roman"/>
+          <w:sz w:val="24"/>
+          <w:szCs w:val="24"/>
+        </w:rPr>
+        <w:t xml:space="preserve"> of them and establish a model which can calculate the four indicators and produce a result.</w:t>
+      </w:r>
+    </w:p>
+    <w:p>
+      <w:pPr>
+        <w:spacing w:line="360" w:lineRule="auto"/>
+        <w:rPr>
+          <w:rFonts w:ascii="Times New Roman" w:hAnsi="Times New Roman" w:cs="Times New Roman"/>
+          <w:sz w:val="24"/>
+          <w:szCs w:val="24"/>
+        </w:rPr>
+      </w:pPr>
+    </w:p>
+    <w:p>
+      <w:pPr>
+        <w:spacing w:line="360" w:lineRule="auto"/>
+        <w:rPr>
+          <w:rFonts w:ascii="Times New Roman" w:hAnsi="Times New Roman" w:cs="Times New Roman"/>
+          <w:sz w:val="24"/>
+          <w:szCs w:val="24"/>
+        </w:rPr>
+      </w:pPr>
       <w:bookmarkStart w:id="0" w:name="_GoBack"/>
       <w:bookmarkEnd w:id="0"/>
-    </w:p>
-    <w:p>
-      <w:pPr>
-        <w:pStyle w:val="a3"/>
-        <w:numPr>
-          <w:ilvl w:val="0"/>
-          <w:numId w:val="1"/>
-        </w:numPr>
-        <w:spacing w:line="360" w:lineRule="auto"/>
-        <w:ind w:firstLineChars="0"/>
-        <w:rPr>
-          <w:rFonts w:ascii="Times New Roman" w:hAnsi="Times New Roman" w:cs="Times New Roman"/>
-          <w:sz w:val="24"/>
-          <w:szCs w:val="24"/>
-        </w:rPr>
-      </w:pPr>
-      <w:r>
-        <w:rPr>
-          <w:rFonts w:ascii="Times New Roman" w:hAnsi="Times New Roman" w:cs="Times New Roman"/>
-          <w:sz w:val="24"/>
-          <w:szCs w:val="24"/>
-        </w:rPr>
-        <w:t>Better</w:t>
-      </w:r>
-      <w:r>
-        <w:rPr>
-          <w:rFonts w:ascii="Times New Roman" w:hAnsi="Times New Roman" w:cs="Times New Roman"/>
-          <w:sz w:val="24"/>
-          <w:szCs w:val="24"/>
-        </w:rPr>
-        <w:t xml:space="preserve"> developer can produce better code</w:t>
-      </w:r>
-      <w:r>
-        <w:rPr>
-          <w:rFonts w:ascii="Times New Roman" w:hAnsi="Times New Roman" w:cs="Times New Roman"/>
-          <w:sz w:val="24"/>
-          <w:szCs w:val="24"/>
-        </w:rPr>
-        <w:t xml:space="preserve"> (</w:t>
-      </w:r>
-      <w:r>
-        <w:rPr>
-          <w:rFonts w:ascii="Times New Roman" w:hAnsi="Times New Roman" w:cs="Times New Roman"/>
-          <w:sz w:val="24"/>
-          <w:szCs w:val="24"/>
-        </w:rPr>
-        <w:t>developer ranking and simple term analysis are involved</w:t>
-      </w:r>
-      <w:r>
-        <w:rPr>
-          <w:rFonts w:ascii="Times New Roman" w:hAnsi="Times New Roman" w:cs="Times New Roman"/>
-          <w:sz w:val="24"/>
-          <w:szCs w:val="24"/>
-        </w:rPr>
-        <w:t>)</w:t>
-      </w:r>
-    </w:p>
-    <w:p>
-      <w:pPr>
-        <w:pStyle w:val="a3"/>
-        <w:spacing w:line="360" w:lineRule="auto"/>
-        <w:ind w:left="360" w:firstLineChars="0" w:firstLine="0"/>
-        <w:rPr>
-          <w:rFonts w:ascii="Times New Roman" w:hAnsi="Times New Roman" w:cs="Times New Roman"/>
-          <w:sz w:val="24"/>
-          <w:szCs w:val="24"/>
-        </w:rPr>
-      </w:pPr>
-      <w:r>
-        <w:rPr>
-          <w:rFonts w:ascii="Times New Roman" w:hAnsi="Times New Roman" w:cs="Times New Roman" w:hint="eastAsia"/>
-          <w:sz w:val="24"/>
-          <w:szCs w:val="24"/>
-        </w:rPr>
-        <w:t>W</w:t>
-      </w:r>
-      <w:r>
-        <w:rPr>
-          <w:rFonts w:ascii="Times New Roman" w:hAnsi="Times New Roman" w:cs="Times New Roman"/>
-          <w:sz w:val="24"/>
-          <w:szCs w:val="24"/>
-        </w:rPr>
-        <w:t xml:space="preserve">e can extract the years that a developer has contributed for the kernel or the bug density of a developer’s commit to </w:t>
-      </w:r>
-      <w:r>
-        <w:rPr>
-          <w:rFonts w:ascii="Times New Roman" w:hAnsi="Times New Roman" w:cs="Times New Roman"/>
-          <w:sz w:val="24"/>
-          <w:szCs w:val="24"/>
-        </w:rPr>
-        <w:t>judge who is better. After that we will calculate the commit density</w:t>
-      </w:r>
-      <w:r>
-        <w:rPr>
-          <w:rFonts w:ascii="Times New Roman" w:hAnsi="Times New Roman" w:cs="Times New Roman"/>
-          <w:sz w:val="24"/>
-          <w:szCs w:val="24"/>
-        </w:rPr>
-        <w:t xml:space="preserve"> (by count the author’s time for appearance)</w:t>
-      </w:r>
-      <w:r>
-        <w:rPr>
-          <w:rFonts w:ascii="Times New Roman" w:hAnsi="Times New Roman" w:cs="Times New Roman"/>
-          <w:sz w:val="24"/>
-          <w:szCs w:val="24"/>
-        </w:rPr>
-        <w:t xml:space="preserve"> of those brilliant developers in each version to imply the code is stable or not.</w:t>
-      </w:r>
-    </w:p>
-    <w:p>
-      <w:pPr>
-        <w:pStyle w:val="a3"/>
-        <w:numPr>
-          <w:ilvl w:val="0"/>
-          <w:numId w:val="1"/>
-        </w:numPr>
-        <w:spacing w:line="360" w:lineRule="auto"/>
-        <w:ind w:firstLineChars="0"/>
-        <w:rPr>
-          <w:rFonts w:ascii="Times New Roman" w:hAnsi="Times New Roman" w:cs="Times New Roman"/>
-          <w:sz w:val="24"/>
-          <w:szCs w:val="24"/>
-        </w:rPr>
-      </w:pPr>
-      <w:r>
-        <w:rPr>
-          <w:rFonts w:ascii="Times New Roman" w:hAnsi="Times New Roman" w:cs="Times New Roman" w:hint="eastAsia"/>
-          <w:sz w:val="24"/>
-          <w:szCs w:val="24"/>
-        </w:rPr>
-        <w:t>T</w:t>
-      </w:r>
-      <w:r>
-        <w:rPr>
-          <w:rFonts w:ascii="Times New Roman" w:hAnsi="Times New Roman" w:cs="Times New Roman"/>
-          <w:sz w:val="24"/>
-          <w:szCs w:val="24"/>
-        </w:rPr>
-        <w:t>he number of add line</w:t>
-      </w:r>
-      <w:r>
-        <w:rPr>
-          <w:rFonts w:ascii="Times New Roman" w:hAnsi="Times New Roman" w:cs="Times New Roman" w:hint="eastAsia"/>
-          <w:sz w:val="24"/>
-          <w:szCs w:val="24"/>
-        </w:rPr>
-        <w:t>/th</w:t>
-      </w:r>
-      <w:r>
-        <w:rPr>
-          <w:rFonts w:ascii="Times New Roman" w:hAnsi="Times New Roman" w:cs="Times New Roman"/>
-          <w:sz w:val="24"/>
-          <w:szCs w:val="24"/>
-        </w:rPr>
-        <w:t xml:space="preserve">e interval between </w:t>
-      </w:r>
-      <w:r>
-        <w:rPr>
-          <w:rFonts w:ascii="Times New Roman" w:hAnsi="Times New Roman" w:cs="Times New Roman"/>
-          <w:sz w:val="24"/>
-          <w:szCs w:val="24"/>
-        </w:rPr>
-        <w:t>every</w:t>
-      </w:r>
-      <w:r>
-        <w:rPr>
-          <w:rFonts w:ascii="Times New Roman" w:hAnsi="Times New Roman" w:cs="Times New Roman"/>
-          <w:sz w:val="24"/>
-          <w:szCs w:val="24"/>
-        </w:rPr>
-        <w:t xml:space="preserve"> two subversion </w:t>
-      </w:r>
-      <w:r>
-        <w:rPr>
-          <w:rFonts w:ascii="Times New Roman" w:hAnsi="Times New Roman" w:cs="Times New Roman"/>
-          <w:sz w:val="24"/>
-          <w:szCs w:val="24"/>
-        </w:rPr>
-        <w:t>(stability analysis)</w:t>
-      </w:r>
-    </w:p>
-    <w:p>
-      <w:pPr>
-        <w:pStyle w:val="a3"/>
-        <w:spacing w:line="360" w:lineRule="auto"/>
-        <w:ind w:left="360" w:firstLineChars="0" w:firstLine="0"/>
-        <w:rPr>
-          <w:rFonts w:ascii="Times New Roman" w:hAnsi="Times New Roman" w:cs="Times New Roman"/>
-          <w:sz w:val="24"/>
-          <w:szCs w:val="24"/>
-        </w:rPr>
-      </w:pPr>
-      <w:r>
-        <w:rPr>
-          <w:rFonts w:ascii="Times New Roman" w:hAnsi="Times New Roman" w:cs="Times New Roman"/>
-          <w:sz w:val="24"/>
-          <w:szCs w:val="24"/>
-        </w:rPr>
-        <w:t>If the process of developing is regular and in a</w:t>
-      </w:r>
-      <w:r>
-        <w:rPr>
-          <w:rFonts w:ascii="Times New Roman" w:hAnsi="Times New Roman" w:cs="Times New Roman" w:hint="eastAsia"/>
-          <w:sz w:val="24"/>
-          <w:szCs w:val="24"/>
-        </w:rPr>
-        <w:t>n</w:t>
-      </w:r>
-      <w:r>
-        <w:rPr>
-          <w:rFonts w:ascii="Times New Roman" w:hAnsi="Times New Roman" w:cs="Times New Roman"/>
-          <w:sz w:val="24"/>
-          <w:szCs w:val="24"/>
-        </w:rPr>
-        <w:t xml:space="preserve"> appropriate schedule, we may conclude that the code under that plan will be better. So, we use the numbers of add line of each subversion and divide it by the time interval it may take to see that if the indicator fluctuates in a limited range or has some rules.</w:t>
-      </w:r>
-    </w:p>
-    <w:p>
-      <w:pPr>
-        <w:pStyle w:val="a3"/>
-        <w:numPr>
-          <w:ilvl w:val="0"/>
-          <w:numId w:val="1"/>
-        </w:numPr>
-        <w:spacing w:line="360" w:lineRule="auto"/>
-        <w:ind w:firstLineChars="0"/>
-        <w:rPr>
-          <w:rFonts w:ascii="Times New Roman" w:hAnsi="Times New Roman" w:cs="Times New Roman"/>
-          <w:sz w:val="24"/>
-          <w:szCs w:val="24"/>
-        </w:rPr>
-      </w:pPr>
-      <w:r>
-        <w:rPr>
-          <w:rFonts w:ascii="Times New Roman" w:hAnsi="Times New Roman" w:cs="Times New Roman"/>
-          <w:sz w:val="24"/>
-          <w:szCs w:val="24"/>
-        </w:rPr>
-        <w:t>All patch levels have the same distribution about bugs of sublevels</w:t>
-      </w:r>
-      <w:r>
-        <w:rPr>
-          <w:rFonts w:ascii="Times New Roman" w:hAnsi="Times New Roman" w:cs="Times New Roman"/>
-          <w:sz w:val="24"/>
-          <w:szCs w:val="24"/>
-        </w:rPr>
-        <w:t xml:space="preserve"> </w:t>
-      </w:r>
-    </w:p>
-    <w:p>
-      <w:pPr>
-        <w:pStyle w:val="a3"/>
-        <w:spacing w:line="360" w:lineRule="auto"/>
-        <w:ind w:left="360" w:firstLineChars="0" w:firstLine="0"/>
-        <w:rPr>
-          <w:rFonts w:ascii="Times New Roman" w:hAnsi="Times New Roman" w:cs="Times New Roman"/>
-          <w:sz w:val="24"/>
-          <w:szCs w:val="24"/>
-        </w:rPr>
-      </w:pPr>
-      <w:r>
-        <w:rPr>
-          <w:rFonts w:ascii="Times New Roman" w:hAnsi="Times New Roman" w:cs="Times New Roman"/>
-          <w:sz w:val="24"/>
-          <w:szCs w:val="24"/>
-        </w:rPr>
-        <w:t>After getting numbers of bugs of sublevels, such as v4.4.1-90bugs, we make a histogram and infer that it conforms some distribution. Then we plot histogram of other patch levels to judge our model.</w:t>
-      </w:r>
-    </w:p>
-    <w:p>
-      <w:pPr>
-        <w:pStyle w:val="a3"/>
-        <w:numPr>
-          <w:ilvl w:val="0"/>
-          <w:numId w:val="1"/>
-        </w:numPr>
-        <w:spacing w:line="360" w:lineRule="auto"/>
-        <w:ind w:firstLineChars="0"/>
-        <w:rPr>
-          <w:rFonts w:ascii="Times New Roman" w:hAnsi="Times New Roman" w:cs="Times New Roman"/>
-          <w:sz w:val="24"/>
-          <w:szCs w:val="24"/>
-        </w:rPr>
-      </w:pPr>
-      <w:r>
-        <w:rPr>
-          <w:rFonts w:ascii="Times New Roman" w:hAnsi="Times New Roman" w:cs="Times New Roman"/>
-          <w:sz w:val="24"/>
-          <w:szCs w:val="24"/>
-        </w:rPr>
-        <w:lastRenderedPageBreak/>
-        <w:t>Bug density in 1000 lines</w:t>
-      </w:r>
-      <w:r>
-        <w:rPr>
-          <w:rFonts w:ascii="Times New Roman" w:hAnsi="Times New Roman" w:cs="Times New Roman"/>
-          <w:sz w:val="24"/>
-          <w:szCs w:val="24"/>
-        </w:rPr>
-        <w:t xml:space="preserve"> (a kind of distance analysis?)</w:t>
-      </w:r>
-    </w:p>
-    <w:p>
-      <w:pPr>
-        <w:pStyle w:val="a3"/>
-        <w:spacing w:line="360" w:lineRule="auto"/>
-        <w:ind w:left="360" w:firstLineChars="0" w:firstLine="0"/>
-        <w:rPr>
-          <w:rFonts w:ascii="Times New Roman" w:hAnsi="Times New Roman" w:cs="Times New Roman"/>
-          <w:sz w:val="24"/>
-          <w:szCs w:val="24"/>
-        </w:rPr>
-      </w:pPr>
-      <w:r>
-        <w:rPr>
-          <w:rFonts w:ascii="Times New Roman" w:hAnsi="Times New Roman" w:cs="Times New Roman" w:hint="eastAsia"/>
-          <w:sz w:val="24"/>
-          <w:szCs w:val="24"/>
-        </w:rPr>
-        <w:t>T</w:t>
-      </w:r>
-      <w:r>
-        <w:rPr>
-          <w:rFonts w:ascii="Times New Roman" w:hAnsi="Times New Roman" w:cs="Times New Roman"/>
-          <w:sz w:val="24"/>
-          <w:szCs w:val="24"/>
-        </w:rPr>
-        <w:t xml:space="preserve">he number of fix tags / (number of lines/1000). The lower the indicator is the better the quality will be. </w:t>
-      </w:r>
-    </w:p>
-    <w:p>
-      <w:pPr>
-        <w:spacing w:line="360" w:lineRule="auto"/>
-        <w:rPr>
-          <w:rFonts w:ascii="Times New Roman" w:hAnsi="Times New Roman" w:cs="Times New Roman"/>
-          <w:sz w:val="24"/>
-          <w:szCs w:val="24"/>
-        </w:rPr>
-      </w:pPr>
-    </w:p>
-    <w:p>
-      <w:pPr>
-        <w:spacing w:line="360" w:lineRule="auto"/>
-        <w:rPr>
-          <w:rFonts w:ascii="Times New Roman" w:hAnsi="Times New Roman" w:cs="Times New Roman"/>
-          <w:sz w:val="24"/>
-          <w:szCs w:val="24"/>
-        </w:rPr>
-      </w:pPr>
-      <w:r>
-        <w:rPr>
-          <w:rFonts w:ascii="Times New Roman" w:hAnsi="Times New Roman" w:cs="Times New Roman" w:hint="eastAsia"/>
-          <w:sz w:val="24"/>
-          <w:szCs w:val="24"/>
-        </w:rPr>
-        <w:t>A</w:t>
-      </w:r>
-      <w:r>
-        <w:rPr>
-          <w:rFonts w:ascii="Times New Roman" w:hAnsi="Times New Roman" w:cs="Times New Roman"/>
-          <w:sz w:val="24"/>
-          <w:szCs w:val="24"/>
-        </w:rPr>
-        <w:t xml:space="preserve">bsolutely, we will detect the data which </w:t>
-      </w:r>
-      <w:r>
-        <w:rPr>
-          <w:rFonts w:ascii="Times New Roman" w:hAnsi="Times New Roman" w:cs="Times New Roman"/>
-          <w:sz w:val="24"/>
-          <w:szCs w:val="24"/>
-        </w:rPr>
-        <w:t>may be regarded as outlier and then normalize it.</w:t>
-      </w:r>
-    </w:p>
-    <w:p>
-      <w:pPr>
-        <w:spacing w:line="360" w:lineRule="auto"/>
-        <w:rPr>
-          <w:rFonts w:ascii="Times New Roman" w:hAnsi="Times New Roman" w:cs="Times New Roman"/>
-          <w:sz w:val="24"/>
-          <w:szCs w:val="24"/>
-        </w:rPr>
-      </w:pPr>
-    </w:p>
-    <w:p>
-      <w:pPr>
-        <w:spacing w:line="360" w:lineRule="auto"/>
-        <w:rPr>
-          <w:rFonts w:ascii="Times New Roman" w:hAnsi="Times New Roman" w:cs="Times New Roman"/>
-          <w:sz w:val="24"/>
-          <w:szCs w:val="24"/>
-        </w:rPr>
-      </w:pPr>
-      <w:r>
-        <w:rPr>
-          <w:rFonts w:ascii="Times New Roman" w:hAnsi="Times New Roman" w:cs="Times New Roman"/>
-          <w:sz w:val="24"/>
-          <w:szCs w:val="24"/>
-        </w:rPr>
-        <w:t xml:space="preserve">Additionally, we </w:t>
-      </w:r>
-      <w:r>
-        <w:rPr>
-          <w:rFonts w:ascii="Times New Roman" w:hAnsi="Times New Roman" w:cs="Times New Roman"/>
-          <w:sz w:val="24"/>
-          <w:szCs w:val="24"/>
-        </w:rPr>
-        <w:t xml:space="preserve">attempt to use </w:t>
-      </w:r>
-      <w:r>
-        <w:rPr>
-          <w:rFonts w:ascii="Times New Roman" w:hAnsi="Times New Roman" w:cs="Times New Roman"/>
-          <w:sz w:val="24"/>
-          <w:szCs w:val="24"/>
-        </w:rPr>
-        <w:t xml:space="preserve">multiple </w:t>
-      </w:r>
-      <w:r>
-        <w:rPr>
-          <w:rFonts w:ascii="Times New Roman" w:hAnsi="Times New Roman" w:cs="Times New Roman"/>
-          <w:sz w:val="24"/>
-          <w:szCs w:val="24"/>
-        </w:rPr>
-        <w:t>regression</w:t>
-      </w:r>
-      <w:r>
-        <w:rPr>
-          <w:rFonts w:ascii="Times New Roman" w:hAnsi="Times New Roman" w:cs="Times New Roman"/>
-          <w:sz w:val="24"/>
-          <w:szCs w:val="24"/>
-        </w:rPr>
-        <w:t xml:space="preserve"> </w:t>
-      </w:r>
-      <w:r>
-        <w:rPr>
-          <w:rFonts w:ascii="Times New Roman" w:hAnsi="Times New Roman" w:cs="Times New Roman"/>
-          <w:sz w:val="24"/>
-          <w:szCs w:val="24"/>
-        </w:rPr>
-        <w:t>and take other advanced technologies into consider such as decision tree, CNN and N</w:t>
-      </w:r>
-      <w:r>
-        <w:rPr>
-          <w:rFonts w:ascii="Times New Roman" w:hAnsi="Times New Roman" w:cs="Times New Roman"/>
-          <w:sz w:val="24"/>
-          <w:szCs w:val="24"/>
-        </w:rPr>
-        <w:t>ai</w:t>
-      </w:r>
-      <w:r>
-        <w:rPr>
-          <w:rFonts w:ascii="Times New Roman" w:hAnsi="Times New Roman" w:cs="Times New Roman"/>
-          <w:sz w:val="24"/>
-          <w:szCs w:val="24"/>
-        </w:rPr>
-        <w:t>ve Bayes</w:t>
-      </w:r>
-      <w:r>
-        <w:rPr>
-          <w:rFonts w:ascii="Times New Roman" w:hAnsi="Times New Roman" w:cs="Times New Roman"/>
-          <w:sz w:val="24"/>
-          <w:szCs w:val="24"/>
-        </w:rPr>
-        <w:t>. We choose to use one of them and establish a model which can calculate the four indicators and produce a result.</w:t>
-      </w:r>
-    </w:p>
-    <w:p>
-      <w:pPr>
-        <w:spacing w:line="360" w:lineRule="auto"/>
-        <w:rPr>
-          <w:rFonts w:ascii="Times New Roman" w:hAnsi="Times New Roman" w:cs="Times New Roman"/>
-          <w:sz w:val="24"/>
-          <w:szCs w:val="24"/>
-        </w:rPr>
-      </w:pPr>
-    </w:p>
-    <w:p>
-      <w:pPr>
-        <w:spacing w:line="360" w:lineRule="auto"/>
-        <w:rPr>
-          <w:rFonts w:ascii="Times New Roman" w:hAnsi="Times New Roman" w:cs="Times New Roman"/>
-          <w:sz w:val="24"/>
-          <w:szCs w:val="24"/>
-        </w:rPr>
-      </w:pPr>
-      <w:r>
-        <w:rPr>
-          <w:rFonts w:ascii="Times New Roman" w:hAnsi="Times New Roman" w:cs="Times New Roman" w:hint="eastAsia"/>
-          <w:sz w:val="24"/>
-          <w:szCs w:val="24"/>
-        </w:rPr>
-        <w:t>G</w:t>
-      </w:r>
-      <w:r>
-        <w:rPr>
-          <w:rFonts w:ascii="Times New Roman" w:hAnsi="Times New Roman" w:cs="Times New Roman"/>
-          <w:sz w:val="24"/>
-          <w:szCs w:val="24"/>
-        </w:rPr>
-        <w:t>roup members:</w:t>
-      </w:r>
-    </w:p>
-    <w:p>
-      <w:pPr>
-        <w:spacing w:line="360" w:lineRule="auto"/>
-        <w:rPr>
-          <w:rFonts w:ascii="Times New Roman" w:hAnsi="Times New Roman" w:cs="Times New Roman"/>
-          <w:sz w:val="24"/>
-          <w:szCs w:val="24"/>
-        </w:rPr>
-      </w:pPr>
       <w:r>
         <w:rPr>
           <w:rFonts w:ascii="Times New Roman" w:hAnsi="Times New Roman" w:cs="Times New Roman"/>
@@ -1962,7 +1636,7 @@
 </file>
 
 <file path=customXml/itemProps1.xml><?xml version="1.0" encoding="utf-8"?>
-<ds:datastoreItem xmlns:ds="http://schemas.openxmlformats.org/officeDocument/2006/customXml" ds:itemID="{24B483DC-4A1C-4515-8DD8-600F24AB55BF}">
+<ds:datastoreItem xmlns:ds="http://schemas.openxmlformats.org/officeDocument/2006/customXml" ds:itemID="{59F784F6-3EA5-4AEF-8F57-6005596C15F4}">
   <ds:schemaRefs>
     <ds:schemaRef ds:uri="http://schemas.openxmlformats.org/officeDocument/2006/bibliography"/>
   </ds:schemaRefs>

</xml_diff>